<commit_message>
halaman absensi dan bab 4
</commit_message>
<xml_diff>
--- a/laporan/4. abstrak.docx
+++ b/laporan/4. abstrak.docx
@@ -1,6 +1,6 @@
 
 <file path=word/document.xml><?xml version="1.0" encoding="utf-8"?>
-<w:document xmlns:wpc="http://schemas.microsoft.com/office/word/2010/wordprocessingCanvas" xmlns:cx="http://schemas.microsoft.com/office/drawing/2014/chartex" xmlns:cx1="http://schemas.microsoft.com/office/drawing/2015/9/8/chartex" xmlns:cx2="http://schemas.microsoft.com/office/drawing/2015/10/21/chartex" xmlns:cx3="http://schemas.microsoft.com/office/drawing/2016/5/9/chartex" xmlns:cx4="http://schemas.microsoft.com/office/drawing/2016/5/10/chartex" xmlns:cx5="http://schemas.microsoft.com/office/drawing/2016/5/11/chartex" xmlns:cx6="http://schemas.microsoft.com/office/drawing/2016/5/12/chartex" xmlns:cx7="http://schemas.microsoft.com/office/drawing/2016/5/13/chartex" xmlns:cx8="http://schemas.microsoft.com/office/drawing/2016/5/14/chartex" xmlns:mc="http://schemas.openxmlformats.org/markup-compatibility/2006" xmlns:aink="http://schemas.microsoft.com/office/drawing/2016/ink" xmlns:am3d="http://schemas.microsoft.com/office/drawing/2017/model3d" xmlns:o="urn:schemas-microsoft-com:office:office" xmlns:oel="http://schemas.microsoft.com/office/2019/extlst" xmlns:r="http://schemas.openxmlformats.org/officeDocument/2006/relationships" xmlns:m="http://schemas.openxmlformats.org/officeDocument/2006/math" xmlns:v="urn:schemas-microsoft-com:vml" xmlns:wp14="http://schemas.microsoft.com/office/word/2010/wordprocessingDrawing" xmlns:wp="http://schemas.openxmlformats.org/drawingml/2006/wordprocessingDrawing" xmlns:w10="urn:schemas-microsoft-com:office:word" xmlns:w="http://schemas.openxmlformats.org/wordprocessingml/2006/main" xmlns:w14="http://schemas.microsoft.com/office/word/2010/wordml" xmlns:w15="http://schemas.microsoft.com/office/word/2012/wordml" xmlns:w16cex="http://schemas.microsoft.com/office/word/2018/wordml/cex" xmlns:w16cid="http://schemas.microsoft.com/office/word/2016/wordml/cid" xmlns:w16="http://schemas.microsoft.com/office/word/2018/wordml" xmlns:w16sdtdh="http://schemas.microsoft.com/office/word/2020/wordml/sdtdatahash" xmlns:w16se="http://schemas.microsoft.com/office/word/2015/wordml/symex" xmlns:wpg="http://schemas.microsoft.com/office/word/2010/wordprocessingGroup" xmlns:wpi="http://schemas.microsoft.com/office/word/2010/wordprocessingInk" xmlns:wne="http://schemas.microsoft.com/office/word/2006/wordml" xmlns:wps="http://schemas.microsoft.com/office/word/2010/wordprocessingShape" mc:Ignorable="w14 w15 w16se w16cid w16 w16cex w16sdtdh wp14">
+<w:document xmlns:wpc="http://schemas.microsoft.com/office/word/2010/wordprocessingCanvas" xmlns:cx="http://schemas.microsoft.com/office/drawing/2014/chartex" xmlns:cx1="http://schemas.microsoft.com/office/drawing/2015/9/8/chartex" xmlns:cx2="http://schemas.microsoft.com/office/drawing/2015/10/21/chartex" xmlns:cx3="http://schemas.microsoft.com/office/drawing/2016/5/9/chartex" xmlns:cx4="http://schemas.microsoft.com/office/drawing/2016/5/10/chartex" xmlns:cx5="http://schemas.microsoft.com/office/drawing/2016/5/11/chartex" xmlns:cx6="http://schemas.microsoft.com/office/drawing/2016/5/12/chartex" xmlns:cx7="http://schemas.microsoft.com/office/drawing/2016/5/13/chartex" xmlns:cx8="http://schemas.microsoft.com/office/drawing/2016/5/14/chartex" xmlns:mc="http://schemas.openxmlformats.org/markup-compatibility/2006" xmlns:aink="http://schemas.microsoft.com/office/drawing/2016/ink" xmlns:am3d="http://schemas.microsoft.com/office/drawing/2017/model3d" xmlns:o="urn:schemas-microsoft-com:office:office" xmlns:r="http://schemas.openxmlformats.org/officeDocument/2006/relationships" xmlns:m="http://schemas.openxmlformats.org/officeDocument/2006/math" xmlns:v="urn:schemas-microsoft-com:vml" xmlns:wp14="http://schemas.microsoft.com/office/word/2010/wordprocessingDrawing" xmlns:wp="http://schemas.openxmlformats.org/drawingml/2006/wordprocessingDrawing" xmlns:w10="urn:schemas-microsoft-com:office:word" xmlns:w="http://schemas.openxmlformats.org/wordprocessingml/2006/main" xmlns:w14="http://schemas.microsoft.com/office/word/2010/wordml" xmlns:w15="http://schemas.microsoft.com/office/word/2012/wordml" xmlns:w16cex="http://schemas.microsoft.com/office/word/2018/wordml/cex" xmlns:w16cid="http://schemas.microsoft.com/office/word/2016/wordml/cid" xmlns:w16="http://schemas.microsoft.com/office/word/2018/wordml" xmlns:w16sdtdh="http://schemas.microsoft.com/office/word/2020/wordml/sdtdatahash" xmlns:w16se="http://schemas.microsoft.com/office/word/2015/wordml/symex" xmlns:wpg="http://schemas.microsoft.com/office/word/2010/wordprocessingGroup" xmlns:wpi="http://schemas.microsoft.com/office/word/2010/wordprocessingInk" xmlns:wne="http://schemas.microsoft.com/office/word/2006/wordml" xmlns:wps="http://schemas.microsoft.com/office/word/2010/wordprocessingShape" mc:Ignorable="w14 w15 w16se w16cid w16 w16cex w16sdtdh wp14">
   <w:body>
     <w:p>
       <w:pPr>
@@ -25,6 +25,95 @@
           <w:iCs/>
         </w:rPr>
         <w:t xml:space="preserve"> </w:t>
+      </w:r>
+    </w:p>
+    <w:p>
+      <w:pPr>
+        <w:spacing w:line="240" w:lineRule="auto"/>
+        <w:jc w:val="both"/>
+        <w:rPr>
+          <w:rFonts w:ascii="Times New Roman" w:hAnsi="Times New Roman" w:cs="Times New Roman"/>
+          <w:i/>
+          <w:iCs/>
+          <w:sz w:val="24"/>
+          <w:szCs w:val="24"/>
+        </w:rPr>
+      </w:pPr>
+      <w:r>
+        <w:rPr>
+          <w:rFonts w:ascii="Times New Roman" w:hAnsi="Times New Roman" w:cs="Times New Roman"/>
+          <w:i/>
+          <w:iCs/>
+          <w:sz w:val="24"/>
+          <w:szCs w:val="24"/>
+        </w:rPr>
+        <w:t xml:space="preserve">PT Satria </w:t>
+      </w:r>
+      <w:proofErr w:type="spellStart"/>
+      <w:r>
+        <w:rPr>
+          <w:rFonts w:ascii="Times New Roman" w:hAnsi="Times New Roman" w:cs="Times New Roman"/>
+          <w:i/>
+          <w:iCs/>
+          <w:sz w:val="24"/>
+          <w:szCs w:val="24"/>
+        </w:rPr>
+        <w:t>Antaran</w:t>
+      </w:r>
+      <w:proofErr w:type="spellEnd"/>
+      <w:r>
+        <w:rPr>
+          <w:rFonts w:ascii="Times New Roman" w:hAnsi="Times New Roman" w:cs="Times New Roman"/>
+          <w:i/>
+          <w:iCs/>
+          <w:sz w:val="24"/>
+          <w:szCs w:val="24"/>
+        </w:rPr>
+        <w:t xml:space="preserve"> Prima is a shipping and logistics service company based in Jakarta. In its operations, this company sends packages throughout Indonesia. In previous research, PT Satria </w:t>
+      </w:r>
+      <w:proofErr w:type="spellStart"/>
+      <w:r>
+        <w:rPr>
+          <w:rFonts w:ascii="Times New Roman" w:hAnsi="Times New Roman" w:cs="Times New Roman"/>
+          <w:i/>
+          <w:iCs/>
+          <w:sz w:val="24"/>
+          <w:szCs w:val="24"/>
+        </w:rPr>
+        <w:t>Antaran</w:t>
+      </w:r>
+      <w:proofErr w:type="spellEnd"/>
+      <w:r>
+        <w:rPr>
+          <w:rFonts w:ascii="Times New Roman" w:hAnsi="Times New Roman" w:cs="Times New Roman"/>
+          <w:i/>
+          <w:iCs/>
+          <w:sz w:val="24"/>
+          <w:szCs w:val="24"/>
+        </w:rPr>
+        <w:t xml:space="preserve"> Prima has a bonus system for couriers who successfully reach the delivery target. However, this company does not yet have an attendance system that is used to record employee absences every day. To overcome this problem, researchers will create an attendance system using website media so that employees can view their attendance data and help companies to record employee attendance data. This application will be developed using a monolithic system with the Codeigniter framework and Tailwind CSS. This research was conducted to create a website-based employee attendance system solution at PT Satria </w:t>
+      </w:r>
+      <w:proofErr w:type="spellStart"/>
+      <w:r>
+        <w:rPr>
+          <w:rFonts w:ascii="Times New Roman" w:hAnsi="Times New Roman" w:cs="Times New Roman"/>
+          <w:i/>
+          <w:iCs/>
+          <w:sz w:val="24"/>
+          <w:szCs w:val="24"/>
+        </w:rPr>
+        <w:t>Antaran</w:t>
+      </w:r>
+      <w:proofErr w:type="spellEnd"/>
+      <w:r>
+        <w:rPr>
+          <w:rFonts w:ascii="Times New Roman" w:hAnsi="Times New Roman" w:cs="Times New Roman"/>
+          <w:i/>
+          <w:iCs/>
+          <w:sz w:val="24"/>
+          <w:szCs w:val="24"/>
+        </w:rPr>
+        <w:t xml:space="preserve"> Prima Semarang. The purpose of this research is to simplify the employee attendance process and increase the effectiveness and accuracy in recapitulating attendance data. Researchers use a monolithic system using the Codeigniter framework and Tailwind CSS. This system will record employee attendance in and out every day and is only accessed by employees, while the admin can only recap data by downloading data from the system. This is an improvement over the previous system.</w:t>
       </w:r>
     </w:p>
     <w:p>
@@ -51,8 +140,1319 @@
     </w:p>
     <w:p/>
     <w:p>
-      <w:r>
-        <w:t>KONTEN HERE</w:t>
+      <w:pPr>
+        <w:spacing w:line="240" w:lineRule="auto"/>
+        <w:jc w:val="both"/>
+        <w:rPr>
+          <w:rFonts w:ascii="Times New Roman" w:hAnsi="Times New Roman" w:cs="Times New Roman"/>
+          <w:sz w:val="24"/>
+          <w:szCs w:val="24"/>
+        </w:rPr>
+      </w:pPr>
+      <w:r>
+        <w:rPr>
+          <w:rFonts w:ascii="Times New Roman" w:hAnsi="Times New Roman" w:cs="Times New Roman"/>
+          <w:sz w:val="24"/>
+          <w:szCs w:val="24"/>
+        </w:rPr>
+        <w:t xml:space="preserve">PT Satria </w:t>
+      </w:r>
+      <w:proofErr w:type="spellStart"/>
+      <w:r>
+        <w:rPr>
+          <w:rFonts w:ascii="Times New Roman" w:hAnsi="Times New Roman" w:cs="Times New Roman"/>
+          <w:sz w:val="24"/>
+          <w:szCs w:val="24"/>
+        </w:rPr>
+        <w:t>Antaran</w:t>
+      </w:r>
+      <w:proofErr w:type="spellEnd"/>
+      <w:r>
+        <w:rPr>
+          <w:rFonts w:ascii="Times New Roman" w:hAnsi="Times New Roman" w:cs="Times New Roman"/>
+          <w:sz w:val="24"/>
+          <w:szCs w:val="24"/>
+        </w:rPr>
+        <w:t xml:space="preserve"> Prima merupakan perusahaan </w:t>
+      </w:r>
+      <w:proofErr w:type="spellStart"/>
+      <w:r>
+        <w:rPr>
+          <w:rFonts w:ascii="Times New Roman" w:hAnsi="Times New Roman" w:cs="Times New Roman"/>
+          <w:sz w:val="24"/>
+          <w:szCs w:val="24"/>
+        </w:rPr>
+        <w:t>jasa</w:t>
+      </w:r>
+      <w:proofErr w:type="spellEnd"/>
+      <w:r>
+        <w:rPr>
+          <w:rFonts w:ascii="Times New Roman" w:hAnsi="Times New Roman" w:cs="Times New Roman"/>
+          <w:sz w:val="24"/>
+          <w:szCs w:val="24"/>
+        </w:rPr>
+        <w:t xml:space="preserve"> </w:t>
+      </w:r>
+      <w:proofErr w:type="spellStart"/>
+      <w:r>
+        <w:rPr>
+          <w:rFonts w:ascii="Times New Roman" w:hAnsi="Times New Roman" w:cs="Times New Roman"/>
+          <w:sz w:val="24"/>
+          <w:szCs w:val="24"/>
+        </w:rPr>
+        <w:t>pengiriman</w:t>
+      </w:r>
+      <w:proofErr w:type="spellEnd"/>
+      <w:r>
+        <w:rPr>
+          <w:rFonts w:ascii="Times New Roman" w:hAnsi="Times New Roman" w:cs="Times New Roman"/>
+          <w:sz w:val="24"/>
+          <w:szCs w:val="24"/>
+        </w:rPr>
+        <w:t xml:space="preserve"> dan </w:t>
+      </w:r>
+      <w:proofErr w:type="spellStart"/>
+      <w:r>
+        <w:rPr>
+          <w:rFonts w:ascii="Times New Roman" w:hAnsi="Times New Roman" w:cs="Times New Roman"/>
+          <w:sz w:val="24"/>
+          <w:szCs w:val="24"/>
+        </w:rPr>
+        <w:t>logistik</w:t>
+      </w:r>
+      <w:proofErr w:type="spellEnd"/>
+      <w:r>
+        <w:rPr>
+          <w:rFonts w:ascii="Times New Roman" w:hAnsi="Times New Roman" w:cs="Times New Roman"/>
+          <w:sz w:val="24"/>
+          <w:szCs w:val="24"/>
+        </w:rPr>
+        <w:t xml:space="preserve"> yang </w:t>
+      </w:r>
+      <w:proofErr w:type="spellStart"/>
+      <w:r>
+        <w:rPr>
+          <w:rFonts w:ascii="Times New Roman" w:hAnsi="Times New Roman" w:cs="Times New Roman"/>
+          <w:sz w:val="24"/>
+          <w:szCs w:val="24"/>
+        </w:rPr>
+        <w:t>berpusat</w:t>
+      </w:r>
+      <w:proofErr w:type="spellEnd"/>
+      <w:r>
+        <w:rPr>
+          <w:rFonts w:ascii="Times New Roman" w:hAnsi="Times New Roman" w:cs="Times New Roman"/>
+          <w:sz w:val="24"/>
+          <w:szCs w:val="24"/>
+        </w:rPr>
+        <w:t xml:space="preserve"> di Jakarta. Dalam </w:t>
+      </w:r>
+      <w:proofErr w:type="spellStart"/>
+      <w:r>
+        <w:rPr>
+          <w:rFonts w:ascii="Times New Roman" w:hAnsi="Times New Roman" w:cs="Times New Roman"/>
+          <w:sz w:val="24"/>
+          <w:szCs w:val="24"/>
+        </w:rPr>
+        <w:t>operasinya</w:t>
+      </w:r>
+      <w:proofErr w:type="spellEnd"/>
+      <w:r>
+        <w:rPr>
+          <w:rFonts w:ascii="Times New Roman" w:hAnsi="Times New Roman" w:cs="Times New Roman"/>
+          <w:sz w:val="24"/>
+          <w:szCs w:val="24"/>
+        </w:rPr>
+        <w:t xml:space="preserve">, perusahaan ini </w:t>
+      </w:r>
+      <w:proofErr w:type="spellStart"/>
+      <w:r>
+        <w:rPr>
+          <w:rFonts w:ascii="Times New Roman" w:hAnsi="Times New Roman" w:cs="Times New Roman"/>
+          <w:sz w:val="24"/>
+          <w:szCs w:val="24"/>
+        </w:rPr>
+        <w:t>mengirimkan</w:t>
+      </w:r>
+      <w:proofErr w:type="spellEnd"/>
+      <w:r>
+        <w:rPr>
+          <w:rFonts w:ascii="Times New Roman" w:hAnsi="Times New Roman" w:cs="Times New Roman"/>
+          <w:sz w:val="24"/>
+          <w:szCs w:val="24"/>
+        </w:rPr>
+        <w:t xml:space="preserve"> </w:t>
+      </w:r>
+      <w:proofErr w:type="spellStart"/>
+      <w:r>
+        <w:rPr>
+          <w:rFonts w:ascii="Times New Roman" w:hAnsi="Times New Roman" w:cs="Times New Roman"/>
+          <w:sz w:val="24"/>
+          <w:szCs w:val="24"/>
+        </w:rPr>
+        <w:t>paket</w:t>
+      </w:r>
+      <w:proofErr w:type="spellEnd"/>
+      <w:r>
+        <w:rPr>
+          <w:rFonts w:ascii="Times New Roman" w:hAnsi="Times New Roman" w:cs="Times New Roman"/>
+          <w:sz w:val="24"/>
+          <w:szCs w:val="24"/>
+        </w:rPr>
+        <w:t xml:space="preserve"> </w:t>
+      </w:r>
+      <w:proofErr w:type="spellStart"/>
+      <w:r>
+        <w:rPr>
+          <w:rFonts w:ascii="Times New Roman" w:hAnsi="Times New Roman" w:cs="Times New Roman"/>
+          <w:sz w:val="24"/>
+          <w:szCs w:val="24"/>
+        </w:rPr>
+        <w:t>ke</w:t>
+      </w:r>
+      <w:proofErr w:type="spellEnd"/>
+      <w:r>
+        <w:rPr>
+          <w:rFonts w:ascii="Times New Roman" w:hAnsi="Times New Roman" w:cs="Times New Roman"/>
+          <w:sz w:val="24"/>
+          <w:szCs w:val="24"/>
+        </w:rPr>
+        <w:t xml:space="preserve"> </w:t>
+      </w:r>
+      <w:proofErr w:type="spellStart"/>
+      <w:r>
+        <w:rPr>
+          <w:rFonts w:ascii="Times New Roman" w:hAnsi="Times New Roman" w:cs="Times New Roman"/>
+          <w:sz w:val="24"/>
+          <w:szCs w:val="24"/>
+        </w:rPr>
+        <w:t>seluruh</w:t>
+      </w:r>
+      <w:proofErr w:type="spellEnd"/>
+      <w:r>
+        <w:rPr>
+          <w:rFonts w:ascii="Times New Roman" w:hAnsi="Times New Roman" w:cs="Times New Roman"/>
+          <w:sz w:val="24"/>
+          <w:szCs w:val="24"/>
+        </w:rPr>
+        <w:t xml:space="preserve"> Indonesia. Dalam penelitian </w:t>
+      </w:r>
+      <w:proofErr w:type="spellStart"/>
+      <w:r>
+        <w:rPr>
+          <w:rFonts w:ascii="Times New Roman" w:hAnsi="Times New Roman" w:cs="Times New Roman"/>
+          <w:sz w:val="24"/>
+          <w:szCs w:val="24"/>
+        </w:rPr>
+        <w:t>sebelumnya</w:t>
+      </w:r>
+      <w:proofErr w:type="spellEnd"/>
+      <w:r>
+        <w:rPr>
+          <w:rFonts w:ascii="Times New Roman" w:hAnsi="Times New Roman" w:cs="Times New Roman"/>
+          <w:sz w:val="24"/>
+          <w:szCs w:val="24"/>
+        </w:rPr>
+        <w:t xml:space="preserve">, PT Satria </w:t>
+      </w:r>
+      <w:proofErr w:type="spellStart"/>
+      <w:r>
+        <w:rPr>
+          <w:rFonts w:ascii="Times New Roman" w:hAnsi="Times New Roman" w:cs="Times New Roman"/>
+          <w:sz w:val="24"/>
+          <w:szCs w:val="24"/>
+        </w:rPr>
+        <w:t>Antaran</w:t>
+      </w:r>
+      <w:proofErr w:type="spellEnd"/>
+      <w:r>
+        <w:rPr>
+          <w:rFonts w:ascii="Times New Roman" w:hAnsi="Times New Roman" w:cs="Times New Roman"/>
+          <w:sz w:val="24"/>
+          <w:szCs w:val="24"/>
+        </w:rPr>
+        <w:t xml:space="preserve"> Prima </w:t>
+      </w:r>
+      <w:proofErr w:type="spellStart"/>
+      <w:r>
+        <w:rPr>
+          <w:rFonts w:ascii="Times New Roman" w:hAnsi="Times New Roman" w:cs="Times New Roman"/>
+          <w:sz w:val="24"/>
+          <w:szCs w:val="24"/>
+        </w:rPr>
+        <w:t>memiliki</w:t>
+      </w:r>
+      <w:proofErr w:type="spellEnd"/>
+      <w:r>
+        <w:rPr>
+          <w:rFonts w:ascii="Times New Roman" w:hAnsi="Times New Roman" w:cs="Times New Roman"/>
+          <w:sz w:val="24"/>
+          <w:szCs w:val="24"/>
+        </w:rPr>
+        <w:t xml:space="preserve"> sistem bonus </w:t>
+      </w:r>
+      <w:proofErr w:type="spellStart"/>
+      <w:r>
+        <w:rPr>
+          <w:rFonts w:ascii="Times New Roman" w:hAnsi="Times New Roman" w:cs="Times New Roman"/>
+          <w:sz w:val="24"/>
+          <w:szCs w:val="24"/>
+        </w:rPr>
+        <w:t>bagi</w:t>
+      </w:r>
+      <w:proofErr w:type="spellEnd"/>
+      <w:r>
+        <w:rPr>
+          <w:rFonts w:ascii="Times New Roman" w:hAnsi="Times New Roman" w:cs="Times New Roman"/>
+          <w:sz w:val="24"/>
+          <w:szCs w:val="24"/>
+        </w:rPr>
+        <w:t xml:space="preserve"> </w:t>
+      </w:r>
+      <w:proofErr w:type="spellStart"/>
+      <w:r>
+        <w:rPr>
+          <w:rFonts w:ascii="Times New Roman" w:hAnsi="Times New Roman" w:cs="Times New Roman"/>
+          <w:sz w:val="24"/>
+          <w:szCs w:val="24"/>
+        </w:rPr>
+        <w:t>kurir</w:t>
+      </w:r>
+      <w:proofErr w:type="spellEnd"/>
+      <w:r>
+        <w:rPr>
+          <w:rFonts w:ascii="Times New Roman" w:hAnsi="Times New Roman" w:cs="Times New Roman"/>
+          <w:sz w:val="24"/>
+          <w:szCs w:val="24"/>
+        </w:rPr>
+        <w:t xml:space="preserve"> yang </w:t>
+      </w:r>
+      <w:proofErr w:type="spellStart"/>
+      <w:r>
+        <w:rPr>
+          <w:rFonts w:ascii="Times New Roman" w:hAnsi="Times New Roman" w:cs="Times New Roman"/>
+          <w:sz w:val="24"/>
+          <w:szCs w:val="24"/>
+        </w:rPr>
+        <w:t>berhasil</w:t>
+      </w:r>
+      <w:proofErr w:type="spellEnd"/>
+      <w:r>
+        <w:rPr>
+          <w:rFonts w:ascii="Times New Roman" w:hAnsi="Times New Roman" w:cs="Times New Roman"/>
+          <w:sz w:val="24"/>
+          <w:szCs w:val="24"/>
+        </w:rPr>
+        <w:t xml:space="preserve"> </w:t>
+      </w:r>
+      <w:proofErr w:type="spellStart"/>
+      <w:r>
+        <w:rPr>
+          <w:rFonts w:ascii="Times New Roman" w:hAnsi="Times New Roman" w:cs="Times New Roman"/>
+          <w:sz w:val="24"/>
+          <w:szCs w:val="24"/>
+        </w:rPr>
+        <w:t>mencapai</w:t>
+      </w:r>
+      <w:proofErr w:type="spellEnd"/>
+      <w:r>
+        <w:rPr>
+          <w:rFonts w:ascii="Times New Roman" w:hAnsi="Times New Roman" w:cs="Times New Roman"/>
+          <w:sz w:val="24"/>
+          <w:szCs w:val="24"/>
+        </w:rPr>
+        <w:t xml:space="preserve"> target </w:t>
+      </w:r>
+      <w:proofErr w:type="spellStart"/>
+      <w:r>
+        <w:rPr>
+          <w:rFonts w:ascii="Times New Roman" w:hAnsi="Times New Roman" w:cs="Times New Roman"/>
+          <w:sz w:val="24"/>
+          <w:szCs w:val="24"/>
+        </w:rPr>
+        <w:t>pengiriman</w:t>
+      </w:r>
+      <w:proofErr w:type="spellEnd"/>
+      <w:r>
+        <w:rPr>
+          <w:rFonts w:ascii="Times New Roman" w:hAnsi="Times New Roman" w:cs="Times New Roman"/>
+          <w:sz w:val="24"/>
+          <w:szCs w:val="24"/>
+        </w:rPr>
+        <w:t xml:space="preserve">. </w:t>
+      </w:r>
+      <w:proofErr w:type="spellStart"/>
+      <w:r>
+        <w:rPr>
+          <w:rFonts w:ascii="Times New Roman" w:hAnsi="Times New Roman" w:cs="Times New Roman"/>
+          <w:sz w:val="24"/>
+          <w:szCs w:val="24"/>
+        </w:rPr>
+        <w:t>Namun</w:t>
+      </w:r>
+      <w:proofErr w:type="spellEnd"/>
+      <w:r>
+        <w:rPr>
+          <w:rFonts w:ascii="Times New Roman" w:hAnsi="Times New Roman" w:cs="Times New Roman"/>
+          <w:sz w:val="24"/>
+          <w:szCs w:val="24"/>
+        </w:rPr>
+        <w:t xml:space="preserve">, perusahaan ini </w:t>
+      </w:r>
+      <w:proofErr w:type="spellStart"/>
+      <w:r>
+        <w:rPr>
+          <w:rFonts w:ascii="Times New Roman" w:hAnsi="Times New Roman" w:cs="Times New Roman"/>
+          <w:sz w:val="24"/>
+          <w:szCs w:val="24"/>
+        </w:rPr>
+        <w:t>belum</w:t>
+      </w:r>
+      <w:proofErr w:type="spellEnd"/>
+      <w:r>
+        <w:rPr>
+          <w:rFonts w:ascii="Times New Roman" w:hAnsi="Times New Roman" w:cs="Times New Roman"/>
+          <w:sz w:val="24"/>
+          <w:szCs w:val="24"/>
+        </w:rPr>
+        <w:t xml:space="preserve"> </w:t>
+      </w:r>
+      <w:proofErr w:type="spellStart"/>
+      <w:r>
+        <w:rPr>
+          <w:rFonts w:ascii="Times New Roman" w:hAnsi="Times New Roman" w:cs="Times New Roman"/>
+          <w:sz w:val="24"/>
+          <w:szCs w:val="24"/>
+        </w:rPr>
+        <w:t>memiliki</w:t>
+      </w:r>
+      <w:proofErr w:type="spellEnd"/>
+      <w:r>
+        <w:rPr>
+          <w:rFonts w:ascii="Times New Roman" w:hAnsi="Times New Roman" w:cs="Times New Roman"/>
+          <w:sz w:val="24"/>
+          <w:szCs w:val="24"/>
+        </w:rPr>
+        <w:t xml:space="preserve"> sistem </w:t>
+      </w:r>
+      <w:proofErr w:type="spellStart"/>
+      <w:r>
+        <w:rPr>
+          <w:rFonts w:ascii="Times New Roman" w:hAnsi="Times New Roman" w:cs="Times New Roman"/>
+          <w:sz w:val="24"/>
+          <w:szCs w:val="24"/>
+        </w:rPr>
+        <w:t>absensi</w:t>
+      </w:r>
+      <w:proofErr w:type="spellEnd"/>
+      <w:r>
+        <w:rPr>
+          <w:rFonts w:ascii="Times New Roman" w:hAnsi="Times New Roman" w:cs="Times New Roman"/>
+          <w:sz w:val="24"/>
+          <w:szCs w:val="24"/>
+        </w:rPr>
+        <w:t xml:space="preserve"> yang digunakan </w:t>
+      </w:r>
+      <w:proofErr w:type="spellStart"/>
+      <w:r>
+        <w:rPr>
+          <w:rFonts w:ascii="Times New Roman" w:hAnsi="Times New Roman" w:cs="Times New Roman"/>
+          <w:sz w:val="24"/>
+          <w:szCs w:val="24"/>
+        </w:rPr>
+        <w:t>untuk</w:t>
+      </w:r>
+      <w:proofErr w:type="spellEnd"/>
+      <w:r>
+        <w:rPr>
+          <w:rFonts w:ascii="Times New Roman" w:hAnsi="Times New Roman" w:cs="Times New Roman"/>
+          <w:sz w:val="24"/>
+          <w:szCs w:val="24"/>
+        </w:rPr>
+        <w:t xml:space="preserve"> </w:t>
+      </w:r>
+      <w:proofErr w:type="spellStart"/>
+      <w:r>
+        <w:rPr>
+          <w:rFonts w:ascii="Times New Roman" w:hAnsi="Times New Roman" w:cs="Times New Roman"/>
+          <w:sz w:val="24"/>
+          <w:szCs w:val="24"/>
+        </w:rPr>
+        <w:t>merekap</w:t>
+      </w:r>
+      <w:proofErr w:type="spellEnd"/>
+      <w:r>
+        <w:rPr>
+          <w:rFonts w:ascii="Times New Roman" w:hAnsi="Times New Roman" w:cs="Times New Roman"/>
+          <w:sz w:val="24"/>
+          <w:szCs w:val="24"/>
+        </w:rPr>
+        <w:t xml:space="preserve"> </w:t>
+      </w:r>
+      <w:proofErr w:type="spellStart"/>
+      <w:r>
+        <w:rPr>
+          <w:rFonts w:ascii="Times New Roman" w:hAnsi="Times New Roman" w:cs="Times New Roman"/>
+          <w:sz w:val="24"/>
+          <w:szCs w:val="24"/>
+        </w:rPr>
+        <w:t>absensi</w:t>
+      </w:r>
+      <w:proofErr w:type="spellEnd"/>
+      <w:r>
+        <w:rPr>
+          <w:rFonts w:ascii="Times New Roman" w:hAnsi="Times New Roman" w:cs="Times New Roman"/>
+          <w:sz w:val="24"/>
+          <w:szCs w:val="24"/>
+        </w:rPr>
+        <w:t xml:space="preserve"> karyawan </w:t>
+      </w:r>
+      <w:proofErr w:type="spellStart"/>
+      <w:r>
+        <w:rPr>
+          <w:rFonts w:ascii="Times New Roman" w:hAnsi="Times New Roman" w:cs="Times New Roman"/>
+          <w:sz w:val="24"/>
+          <w:szCs w:val="24"/>
+        </w:rPr>
+        <w:t>setiap</w:t>
+      </w:r>
+      <w:proofErr w:type="spellEnd"/>
+      <w:r>
+        <w:rPr>
+          <w:rFonts w:ascii="Times New Roman" w:hAnsi="Times New Roman" w:cs="Times New Roman"/>
+          <w:sz w:val="24"/>
+          <w:szCs w:val="24"/>
+        </w:rPr>
+        <w:t xml:space="preserve"> </w:t>
+      </w:r>
+      <w:proofErr w:type="spellStart"/>
+      <w:r>
+        <w:rPr>
+          <w:rFonts w:ascii="Times New Roman" w:hAnsi="Times New Roman" w:cs="Times New Roman"/>
+          <w:sz w:val="24"/>
+          <w:szCs w:val="24"/>
+        </w:rPr>
+        <w:t>hari</w:t>
+      </w:r>
+      <w:proofErr w:type="spellEnd"/>
+      <w:r>
+        <w:rPr>
+          <w:rFonts w:ascii="Times New Roman" w:hAnsi="Times New Roman" w:cs="Times New Roman"/>
+          <w:sz w:val="24"/>
+          <w:szCs w:val="24"/>
+        </w:rPr>
+        <w:t xml:space="preserve">. Untuk </w:t>
+      </w:r>
+      <w:proofErr w:type="spellStart"/>
+      <w:r>
+        <w:rPr>
+          <w:rFonts w:ascii="Times New Roman" w:hAnsi="Times New Roman" w:cs="Times New Roman"/>
+          <w:sz w:val="24"/>
+          <w:szCs w:val="24"/>
+        </w:rPr>
+        <w:t>mengatasi</w:t>
+      </w:r>
+      <w:proofErr w:type="spellEnd"/>
+      <w:r>
+        <w:rPr>
+          <w:rFonts w:ascii="Times New Roman" w:hAnsi="Times New Roman" w:cs="Times New Roman"/>
+          <w:sz w:val="24"/>
+          <w:szCs w:val="24"/>
+        </w:rPr>
+        <w:t xml:space="preserve"> masalah </w:t>
+      </w:r>
+      <w:proofErr w:type="spellStart"/>
+      <w:r>
+        <w:rPr>
+          <w:rFonts w:ascii="Times New Roman" w:hAnsi="Times New Roman" w:cs="Times New Roman"/>
+          <w:sz w:val="24"/>
+          <w:szCs w:val="24"/>
+        </w:rPr>
+        <w:t>tersebut</w:t>
+      </w:r>
+      <w:proofErr w:type="spellEnd"/>
+      <w:r>
+        <w:rPr>
+          <w:rFonts w:ascii="Times New Roman" w:hAnsi="Times New Roman" w:cs="Times New Roman"/>
+          <w:sz w:val="24"/>
+          <w:szCs w:val="24"/>
+        </w:rPr>
+        <w:t xml:space="preserve">, </w:t>
+      </w:r>
+      <w:proofErr w:type="spellStart"/>
+      <w:r>
+        <w:rPr>
+          <w:rFonts w:ascii="Times New Roman" w:hAnsi="Times New Roman" w:cs="Times New Roman"/>
+          <w:sz w:val="24"/>
+          <w:szCs w:val="24"/>
+        </w:rPr>
+        <w:t>peneliti</w:t>
+      </w:r>
+      <w:proofErr w:type="spellEnd"/>
+      <w:r>
+        <w:rPr>
+          <w:rFonts w:ascii="Times New Roman" w:hAnsi="Times New Roman" w:cs="Times New Roman"/>
+          <w:sz w:val="24"/>
+          <w:szCs w:val="24"/>
+        </w:rPr>
+        <w:t xml:space="preserve"> </w:t>
+      </w:r>
+      <w:proofErr w:type="spellStart"/>
+      <w:r>
+        <w:rPr>
+          <w:rFonts w:ascii="Times New Roman" w:hAnsi="Times New Roman" w:cs="Times New Roman"/>
+          <w:sz w:val="24"/>
+          <w:szCs w:val="24"/>
+        </w:rPr>
+        <w:t>akan</w:t>
+      </w:r>
+      <w:proofErr w:type="spellEnd"/>
+      <w:r>
+        <w:rPr>
+          <w:rFonts w:ascii="Times New Roman" w:hAnsi="Times New Roman" w:cs="Times New Roman"/>
+          <w:sz w:val="24"/>
+          <w:szCs w:val="24"/>
+        </w:rPr>
+        <w:t xml:space="preserve"> </w:t>
+      </w:r>
+      <w:proofErr w:type="spellStart"/>
+      <w:r>
+        <w:rPr>
+          <w:rFonts w:ascii="Times New Roman" w:hAnsi="Times New Roman" w:cs="Times New Roman"/>
+          <w:sz w:val="24"/>
+          <w:szCs w:val="24"/>
+        </w:rPr>
+        <w:t>membuat</w:t>
+      </w:r>
+      <w:proofErr w:type="spellEnd"/>
+      <w:r>
+        <w:rPr>
+          <w:rFonts w:ascii="Times New Roman" w:hAnsi="Times New Roman" w:cs="Times New Roman"/>
+          <w:sz w:val="24"/>
+          <w:szCs w:val="24"/>
+        </w:rPr>
+        <w:t xml:space="preserve"> sistem </w:t>
+      </w:r>
+      <w:proofErr w:type="spellStart"/>
+      <w:r>
+        <w:rPr>
+          <w:rFonts w:ascii="Times New Roman" w:hAnsi="Times New Roman" w:cs="Times New Roman"/>
+          <w:sz w:val="24"/>
+          <w:szCs w:val="24"/>
+        </w:rPr>
+        <w:t>absensi</w:t>
+      </w:r>
+      <w:proofErr w:type="spellEnd"/>
+      <w:r>
+        <w:rPr>
+          <w:rFonts w:ascii="Times New Roman" w:hAnsi="Times New Roman" w:cs="Times New Roman"/>
+          <w:sz w:val="24"/>
+          <w:szCs w:val="24"/>
+        </w:rPr>
+        <w:t xml:space="preserve"> dengan menggunakan media website </w:t>
+      </w:r>
+      <w:proofErr w:type="spellStart"/>
+      <w:r>
+        <w:rPr>
+          <w:rFonts w:ascii="Times New Roman" w:hAnsi="Times New Roman" w:cs="Times New Roman"/>
+          <w:sz w:val="24"/>
+          <w:szCs w:val="24"/>
+        </w:rPr>
+        <w:t>sehingga</w:t>
+      </w:r>
+      <w:proofErr w:type="spellEnd"/>
+      <w:r>
+        <w:rPr>
+          <w:rFonts w:ascii="Times New Roman" w:hAnsi="Times New Roman" w:cs="Times New Roman"/>
+          <w:sz w:val="24"/>
+          <w:szCs w:val="24"/>
+        </w:rPr>
+        <w:t xml:space="preserve"> karyawan dapat </w:t>
+      </w:r>
+      <w:proofErr w:type="spellStart"/>
+      <w:r>
+        <w:rPr>
+          <w:rFonts w:ascii="Times New Roman" w:hAnsi="Times New Roman" w:cs="Times New Roman"/>
+          <w:sz w:val="24"/>
+          <w:szCs w:val="24"/>
+        </w:rPr>
+        <w:t>melihat</w:t>
+      </w:r>
+      <w:proofErr w:type="spellEnd"/>
+      <w:r>
+        <w:rPr>
+          <w:rFonts w:ascii="Times New Roman" w:hAnsi="Times New Roman" w:cs="Times New Roman"/>
+          <w:sz w:val="24"/>
+          <w:szCs w:val="24"/>
+        </w:rPr>
+        <w:t xml:space="preserve"> data </w:t>
+      </w:r>
+      <w:proofErr w:type="spellStart"/>
+      <w:r>
+        <w:rPr>
+          <w:rFonts w:ascii="Times New Roman" w:hAnsi="Times New Roman" w:cs="Times New Roman"/>
+          <w:sz w:val="24"/>
+          <w:szCs w:val="24"/>
+        </w:rPr>
+        <w:t>absensi</w:t>
+      </w:r>
+      <w:proofErr w:type="spellEnd"/>
+      <w:r>
+        <w:rPr>
+          <w:rFonts w:ascii="Times New Roman" w:hAnsi="Times New Roman" w:cs="Times New Roman"/>
+          <w:sz w:val="24"/>
+          <w:szCs w:val="24"/>
+        </w:rPr>
+        <w:t xml:space="preserve"> </w:t>
+      </w:r>
+      <w:proofErr w:type="spellStart"/>
+      <w:r>
+        <w:rPr>
+          <w:rFonts w:ascii="Times New Roman" w:hAnsi="Times New Roman" w:cs="Times New Roman"/>
+          <w:sz w:val="24"/>
+          <w:szCs w:val="24"/>
+        </w:rPr>
+        <w:t>mereka</w:t>
+      </w:r>
+      <w:proofErr w:type="spellEnd"/>
+      <w:r>
+        <w:rPr>
+          <w:rFonts w:ascii="Times New Roman" w:hAnsi="Times New Roman" w:cs="Times New Roman"/>
+          <w:sz w:val="24"/>
+          <w:szCs w:val="24"/>
+        </w:rPr>
+        <w:t xml:space="preserve"> dan </w:t>
+      </w:r>
+      <w:proofErr w:type="spellStart"/>
+      <w:r>
+        <w:rPr>
+          <w:rFonts w:ascii="Times New Roman" w:hAnsi="Times New Roman" w:cs="Times New Roman"/>
+          <w:sz w:val="24"/>
+          <w:szCs w:val="24"/>
+        </w:rPr>
+        <w:t>membantu</w:t>
+      </w:r>
+      <w:proofErr w:type="spellEnd"/>
+      <w:r>
+        <w:rPr>
+          <w:rFonts w:ascii="Times New Roman" w:hAnsi="Times New Roman" w:cs="Times New Roman"/>
+          <w:sz w:val="24"/>
+          <w:szCs w:val="24"/>
+        </w:rPr>
+        <w:t xml:space="preserve"> perusahaan </w:t>
+      </w:r>
+      <w:proofErr w:type="spellStart"/>
+      <w:r>
+        <w:rPr>
+          <w:rFonts w:ascii="Times New Roman" w:hAnsi="Times New Roman" w:cs="Times New Roman"/>
+          <w:sz w:val="24"/>
+          <w:szCs w:val="24"/>
+        </w:rPr>
+        <w:t>untuk</w:t>
+      </w:r>
+      <w:proofErr w:type="spellEnd"/>
+      <w:r>
+        <w:rPr>
+          <w:rFonts w:ascii="Times New Roman" w:hAnsi="Times New Roman" w:cs="Times New Roman"/>
+          <w:sz w:val="24"/>
+          <w:szCs w:val="24"/>
+        </w:rPr>
+        <w:t xml:space="preserve"> </w:t>
+      </w:r>
+      <w:proofErr w:type="spellStart"/>
+      <w:r>
+        <w:rPr>
+          <w:rFonts w:ascii="Times New Roman" w:hAnsi="Times New Roman" w:cs="Times New Roman"/>
+          <w:sz w:val="24"/>
+          <w:szCs w:val="24"/>
+        </w:rPr>
+        <w:t>merekap</w:t>
+      </w:r>
+      <w:proofErr w:type="spellEnd"/>
+      <w:r>
+        <w:rPr>
+          <w:rFonts w:ascii="Times New Roman" w:hAnsi="Times New Roman" w:cs="Times New Roman"/>
+          <w:sz w:val="24"/>
+          <w:szCs w:val="24"/>
+        </w:rPr>
+        <w:t xml:space="preserve"> data </w:t>
+      </w:r>
+      <w:proofErr w:type="spellStart"/>
+      <w:r>
+        <w:rPr>
+          <w:rFonts w:ascii="Times New Roman" w:hAnsi="Times New Roman" w:cs="Times New Roman"/>
+          <w:sz w:val="24"/>
+          <w:szCs w:val="24"/>
+        </w:rPr>
+        <w:t>absensi</w:t>
+      </w:r>
+      <w:proofErr w:type="spellEnd"/>
+      <w:r>
+        <w:rPr>
+          <w:rFonts w:ascii="Times New Roman" w:hAnsi="Times New Roman" w:cs="Times New Roman"/>
+          <w:sz w:val="24"/>
+          <w:szCs w:val="24"/>
+        </w:rPr>
+        <w:t xml:space="preserve"> karyawan. Aplikasi ini </w:t>
+      </w:r>
+      <w:proofErr w:type="spellStart"/>
+      <w:r>
+        <w:rPr>
+          <w:rFonts w:ascii="Times New Roman" w:hAnsi="Times New Roman" w:cs="Times New Roman"/>
+          <w:sz w:val="24"/>
+          <w:szCs w:val="24"/>
+        </w:rPr>
+        <w:t>akan</w:t>
+      </w:r>
+      <w:proofErr w:type="spellEnd"/>
+      <w:r>
+        <w:rPr>
+          <w:rFonts w:ascii="Times New Roman" w:hAnsi="Times New Roman" w:cs="Times New Roman"/>
+          <w:sz w:val="24"/>
+          <w:szCs w:val="24"/>
+        </w:rPr>
+        <w:t xml:space="preserve"> </w:t>
+      </w:r>
+      <w:proofErr w:type="spellStart"/>
+      <w:r>
+        <w:rPr>
+          <w:rFonts w:ascii="Times New Roman" w:hAnsi="Times New Roman" w:cs="Times New Roman"/>
+          <w:sz w:val="24"/>
+          <w:szCs w:val="24"/>
+        </w:rPr>
+        <w:t>dikembangkan</w:t>
+      </w:r>
+      <w:proofErr w:type="spellEnd"/>
+      <w:r>
+        <w:rPr>
+          <w:rFonts w:ascii="Times New Roman" w:hAnsi="Times New Roman" w:cs="Times New Roman"/>
+          <w:sz w:val="24"/>
+          <w:szCs w:val="24"/>
+        </w:rPr>
+        <w:t xml:space="preserve"> dengan menggunakan sistem </w:t>
+      </w:r>
+      <w:proofErr w:type="spellStart"/>
+      <w:r>
+        <w:rPr>
+          <w:rFonts w:ascii="Times New Roman" w:hAnsi="Times New Roman" w:cs="Times New Roman"/>
+          <w:sz w:val="24"/>
+          <w:szCs w:val="24"/>
+        </w:rPr>
+        <w:t>monolitik</w:t>
+      </w:r>
+      <w:proofErr w:type="spellEnd"/>
+      <w:r>
+        <w:rPr>
+          <w:rFonts w:ascii="Times New Roman" w:hAnsi="Times New Roman" w:cs="Times New Roman"/>
+          <w:sz w:val="24"/>
+          <w:szCs w:val="24"/>
+        </w:rPr>
+        <w:t xml:space="preserve"> dengan framework Codeigniter dan Tailwind CSS.</w:t>
+      </w:r>
+    </w:p>
+    <w:p>
+      <w:pPr>
+        <w:spacing w:line="240" w:lineRule="auto"/>
+        <w:jc w:val="both"/>
+        <w:rPr>
+          <w:rFonts w:ascii="Times New Roman" w:hAnsi="Times New Roman" w:cs="Times New Roman"/>
+          <w:sz w:val="24"/>
+          <w:szCs w:val="24"/>
+        </w:rPr>
+      </w:pPr>
+      <w:r>
+        <w:rPr>
+          <w:rFonts w:ascii="Times New Roman" w:hAnsi="Times New Roman" w:cs="Times New Roman"/>
+          <w:sz w:val="24"/>
+          <w:szCs w:val="24"/>
+        </w:rPr>
+        <w:t xml:space="preserve">Penelitian ini dilakukan </w:t>
+      </w:r>
+      <w:proofErr w:type="spellStart"/>
+      <w:r>
+        <w:rPr>
+          <w:rFonts w:ascii="Times New Roman" w:hAnsi="Times New Roman" w:cs="Times New Roman"/>
+          <w:sz w:val="24"/>
+          <w:szCs w:val="24"/>
+        </w:rPr>
+        <w:t>untuk</w:t>
+      </w:r>
+      <w:proofErr w:type="spellEnd"/>
+      <w:r>
+        <w:rPr>
+          <w:rFonts w:ascii="Times New Roman" w:hAnsi="Times New Roman" w:cs="Times New Roman"/>
+          <w:sz w:val="24"/>
+          <w:szCs w:val="24"/>
+        </w:rPr>
+        <w:t xml:space="preserve"> </w:t>
+      </w:r>
+      <w:proofErr w:type="spellStart"/>
+      <w:r>
+        <w:rPr>
+          <w:rFonts w:ascii="Times New Roman" w:hAnsi="Times New Roman" w:cs="Times New Roman"/>
+          <w:sz w:val="24"/>
+          <w:szCs w:val="24"/>
+        </w:rPr>
+        <w:t>membuat</w:t>
+      </w:r>
+      <w:proofErr w:type="spellEnd"/>
+      <w:r>
+        <w:rPr>
+          <w:rFonts w:ascii="Times New Roman" w:hAnsi="Times New Roman" w:cs="Times New Roman"/>
+          <w:sz w:val="24"/>
+          <w:szCs w:val="24"/>
+        </w:rPr>
+        <w:t xml:space="preserve"> </w:t>
+      </w:r>
+      <w:proofErr w:type="spellStart"/>
+      <w:r>
+        <w:rPr>
+          <w:rFonts w:ascii="Times New Roman" w:hAnsi="Times New Roman" w:cs="Times New Roman"/>
+          <w:sz w:val="24"/>
+          <w:szCs w:val="24"/>
+        </w:rPr>
+        <w:t>solusi</w:t>
+      </w:r>
+      <w:proofErr w:type="spellEnd"/>
+      <w:r>
+        <w:rPr>
+          <w:rFonts w:ascii="Times New Roman" w:hAnsi="Times New Roman" w:cs="Times New Roman"/>
+          <w:sz w:val="24"/>
+          <w:szCs w:val="24"/>
+        </w:rPr>
+        <w:t xml:space="preserve"> sistem </w:t>
+      </w:r>
+      <w:proofErr w:type="spellStart"/>
+      <w:r>
+        <w:rPr>
+          <w:rFonts w:ascii="Times New Roman" w:hAnsi="Times New Roman" w:cs="Times New Roman"/>
+          <w:sz w:val="24"/>
+          <w:szCs w:val="24"/>
+        </w:rPr>
+        <w:t>absensi</w:t>
+      </w:r>
+      <w:proofErr w:type="spellEnd"/>
+      <w:r>
+        <w:rPr>
+          <w:rFonts w:ascii="Times New Roman" w:hAnsi="Times New Roman" w:cs="Times New Roman"/>
+          <w:sz w:val="24"/>
+          <w:szCs w:val="24"/>
+        </w:rPr>
+        <w:t xml:space="preserve"> karyawan pada PT Satria </w:t>
+      </w:r>
+      <w:proofErr w:type="spellStart"/>
+      <w:r>
+        <w:rPr>
+          <w:rFonts w:ascii="Times New Roman" w:hAnsi="Times New Roman" w:cs="Times New Roman"/>
+          <w:sz w:val="24"/>
+          <w:szCs w:val="24"/>
+        </w:rPr>
+        <w:t>Antaran</w:t>
+      </w:r>
+      <w:proofErr w:type="spellEnd"/>
+      <w:r>
+        <w:rPr>
+          <w:rFonts w:ascii="Times New Roman" w:hAnsi="Times New Roman" w:cs="Times New Roman"/>
+          <w:sz w:val="24"/>
+          <w:szCs w:val="24"/>
+        </w:rPr>
+        <w:t xml:space="preserve"> Prima Semarang yang berbasis website. Tujuan dari penelitian ini adalah </w:t>
+      </w:r>
+      <w:proofErr w:type="spellStart"/>
+      <w:r>
+        <w:rPr>
+          <w:rFonts w:ascii="Times New Roman" w:hAnsi="Times New Roman" w:cs="Times New Roman"/>
+          <w:sz w:val="24"/>
+          <w:szCs w:val="24"/>
+        </w:rPr>
+        <w:t>untuk</w:t>
+      </w:r>
+      <w:proofErr w:type="spellEnd"/>
+      <w:r>
+        <w:rPr>
+          <w:rFonts w:ascii="Times New Roman" w:hAnsi="Times New Roman" w:cs="Times New Roman"/>
+          <w:sz w:val="24"/>
+          <w:szCs w:val="24"/>
+        </w:rPr>
+        <w:t xml:space="preserve"> </w:t>
+      </w:r>
+      <w:proofErr w:type="spellStart"/>
+      <w:r>
+        <w:rPr>
+          <w:rFonts w:ascii="Times New Roman" w:hAnsi="Times New Roman" w:cs="Times New Roman"/>
+          <w:sz w:val="24"/>
+          <w:szCs w:val="24"/>
+        </w:rPr>
+        <w:t>mempermudah</w:t>
+      </w:r>
+      <w:proofErr w:type="spellEnd"/>
+      <w:r>
+        <w:rPr>
+          <w:rFonts w:ascii="Times New Roman" w:hAnsi="Times New Roman" w:cs="Times New Roman"/>
+          <w:sz w:val="24"/>
+          <w:szCs w:val="24"/>
+        </w:rPr>
+        <w:t xml:space="preserve"> proses </w:t>
+      </w:r>
+      <w:proofErr w:type="spellStart"/>
+      <w:r>
+        <w:rPr>
+          <w:rFonts w:ascii="Times New Roman" w:hAnsi="Times New Roman" w:cs="Times New Roman"/>
+          <w:sz w:val="24"/>
+          <w:szCs w:val="24"/>
+        </w:rPr>
+        <w:t>absensi</w:t>
+      </w:r>
+      <w:proofErr w:type="spellEnd"/>
+      <w:r>
+        <w:rPr>
+          <w:rFonts w:ascii="Times New Roman" w:hAnsi="Times New Roman" w:cs="Times New Roman"/>
+          <w:sz w:val="24"/>
+          <w:szCs w:val="24"/>
+        </w:rPr>
+        <w:t xml:space="preserve"> karyawan dan </w:t>
+      </w:r>
+      <w:proofErr w:type="spellStart"/>
+      <w:r>
+        <w:rPr>
+          <w:rFonts w:ascii="Times New Roman" w:hAnsi="Times New Roman" w:cs="Times New Roman"/>
+          <w:sz w:val="24"/>
+          <w:szCs w:val="24"/>
+        </w:rPr>
+        <w:t>meningkatkan</w:t>
+      </w:r>
+      <w:proofErr w:type="spellEnd"/>
+      <w:r>
+        <w:rPr>
+          <w:rFonts w:ascii="Times New Roman" w:hAnsi="Times New Roman" w:cs="Times New Roman"/>
+          <w:sz w:val="24"/>
+          <w:szCs w:val="24"/>
+        </w:rPr>
+        <w:t xml:space="preserve"> </w:t>
+      </w:r>
+      <w:proofErr w:type="spellStart"/>
+      <w:r>
+        <w:rPr>
+          <w:rFonts w:ascii="Times New Roman" w:hAnsi="Times New Roman" w:cs="Times New Roman"/>
+          <w:sz w:val="24"/>
+          <w:szCs w:val="24"/>
+        </w:rPr>
+        <w:t>efektivitas</w:t>
+      </w:r>
+      <w:proofErr w:type="spellEnd"/>
+      <w:r>
+        <w:rPr>
+          <w:rFonts w:ascii="Times New Roman" w:hAnsi="Times New Roman" w:cs="Times New Roman"/>
+          <w:sz w:val="24"/>
+          <w:szCs w:val="24"/>
+        </w:rPr>
+        <w:t xml:space="preserve"> dan </w:t>
+      </w:r>
+      <w:proofErr w:type="spellStart"/>
+      <w:r>
+        <w:rPr>
+          <w:rFonts w:ascii="Times New Roman" w:hAnsi="Times New Roman" w:cs="Times New Roman"/>
+          <w:sz w:val="24"/>
+          <w:szCs w:val="24"/>
+        </w:rPr>
+        <w:t>akurasi</w:t>
+      </w:r>
+      <w:proofErr w:type="spellEnd"/>
+      <w:r>
+        <w:rPr>
+          <w:rFonts w:ascii="Times New Roman" w:hAnsi="Times New Roman" w:cs="Times New Roman"/>
+          <w:sz w:val="24"/>
+          <w:szCs w:val="24"/>
+        </w:rPr>
+        <w:t xml:space="preserve"> dalam rekap data </w:t>
+      </w:r>
+      <w:proofErr w:type="spellStart"/>
+      <w:r>
+        <w:rPr>
+          <w:rFonts w:ascii="Times New Roman" w:hAnsi="Times New Roman" w:cs="Times New Roman"/>
+          <w:sz w:val="24"/>
+          <w:szCs w:val="24"/>
+        </w:rPr>
+        <w:t>absensi</w:t>
+      </w:r>
+      <w:proofErr w:type="spellEnd"/>
+      <w:r>
+        <w:rPr>
+          <w:rFonts w:ascii="Times New Roman" w:hAnsi="Times New Roman" w:cs="Times New Roman"/>
+          <w:sz w:val="24"/>
+          <w:szCs w:val="24"/>
+        </w:rPr>
+        <w:t xml:space="preserve">. </w:t>
+      </w:r>
+      <w:proofErr w:type="spellStart"/>
+      <w:r>
+        <w:rPr>
+          <w:rFonts w:ascii="Times New Roman" w:hAnsi="Times New Roman" w:cs="Times New Roman"/>
+          <w:sz w:val="24"/>
+          <w:szCs w:val="24"/>
+        </w:rPr>
+        <w:t>Peneliti</w:t>
+      </w:r>
+      <w:proofErr w:type="spellEnd"/>
+      <w:r>
+        <w:rPr>
+          <w:rFonts w:ascii="Times New Roman" w:hAnsi="Times New Roman" w:cs="Times New Roman"/>
+          <w:sz w:val="24"/>
+          <w:szCs w:val="24"/>
+        </w:rPr>
+        <w:t xml:space="preserve"> menggunakan sistem </w:t>
+      </w:r>
+      <w:proofErr w:type="spellStart"/>
+      <w:r>
+        <w:rPr>
+          <w:rFonts w:ascii="Times New Roman" w:hAnsi="Times New Roman" w:cs="Times New Roman"/>
+          <w:sz w:val="24"/>
+          <w:szCs w:val="24"/>
+        </w:rPr>
+        <w:t>monolitik</w:t>
+      </w:r>
+      <w:proofErr w:type="spellEnd"/>
+      <w:r>
+        <w:rPr>
+          <w:rFonts w:ascii="Times New Roman" w:hAnsi="Times New Roman" w:cs="Times New Roman"/>
+          <w:sz w:val="24"/>
+          <w:szCs w:val="24"/>
+        </w:rPr>
+        <w:t xml:space="preserve"> dengan menggunakan framework Codeigniter dan Tailwind CSS. Sistem ini </w:t>
+      </w:r>
+      <w:proofErr w:type="spellStart"/>
+      <w:r>
+        <w:rPr>
+          <w:rFonts w:ascii="Times New Roman" w:hAnsi="Times New Roman" w:cs="Times New Roman"/>
+          <w:sz w:val="24"/>
+          <w:szCs w:val="24"/>
+        </w:rPr>
+        <w:t>akan</w:t>
+      </w:r>
+      <w:proofErr w:type="spellEnd"/>
+      <w:r>
+        <w:rPr>
+          <w:rFonts w:ascii="Times New Roman" w:hAnsi="Times New Roman" w:cs="Times New Roman"/>
+          <w:sz w:val="24"/>
+          <w:szCs w:val="24"/>
+        </w:rPr>
+        <w:t xml:space="preserve"> </w:t>
+      </w:r>
+      <w:proofErr w:type="spellStart"/>
+      <w:r>
+        <w:rPr>
+          <w:rFonts w:ascii="Times New Roman" w:hAnsi="Times New Roman" w:cs="Times New Roman"/>
+          <w:sz w:val="24"/>
+          <w:szCs w:val="24"/>
+        </w:rPr>
+        <w:t>mencatat</w:t>
+      </w:r>
+      <w:proofErr w:type="spellEnd"/>
+      <w:r>
+        <w:rPr>
+          <w:rFonts w:ascii="Times New Roman" w:hAnsi="Times New Roman" w:cs="Times New Roman"/>
+          <w:sz w:val="24"/>
+          <w:szCs w:val="24"/>
+        </w:rPr>
+        <w:t xml:space="preserve"> </w:t>
+      </w:r>
+      <w:proofErr w:type="spellStart"/>
+      <w:r>
+        <w:rPr>
+          <w:rFonts w:ascii="Times New Roman" w:hAnsi="Times New Roman" w:cs="Times New Roman"/>
+          <w:sz w:val="24"/>
+          <w:szCs w:val="24"/>
+        </w:rPr>
+        <w:t>absensi</w:t>
+      </w:r>
+      <w:proofErr w:type="spellEnd"/>
+      <w:r>
+        <w:rPr>
+          <w:rFonts w:ascii="Times New Roman" w:hAnsi="Times New Roman" w:cs="Times New Roman"/>
+          <w:sz w:val="24"/>
+          <w:szCs w:val="24"/>
+        </w:rPr>
+        <w:t xml:space="preserve"> karyawan </w:t>
+      </w:r>
+      <w:proofErr w:type="spellStart"/>
+      <w:r>
+        <w:rPr>
+          <w:rFonts w:ascii="Times New Roman" w:hAnsi="Times New Roman" w:cs="Times New Roman"/>
+          <w:sz w:val="24"/>
+          <w:szCs w:val="24"/>
+        </w:rPr>
+        <w:t>masuk</w:t>
+      </w:r>
+      <w:proofErr w:type="spellEnd"/>
+      <w:r>
+        <w:rPr>
+          <w:rFonts w:ascii="Times New Roman" w:hAnsi="Times New Roman" w:cs="Times New Roman"/>
+          <w:sz w:val="24"/>
+          <w:szCs w:val="24"/>
+        </w:rPr>
+        <w:t xml:space="preserve"> dan </w:t>
+      </w:r>
+      <w:proofErr w:type="spellStart"/>
+      <w:r>
+        <w:rPr>
+          <w:rFonts w:ascii="Times New Roman" w:hAnsi="Times New Roman" w:cs="Times New Roman"/>
+          <w:sz w:val="24"/>
+          <w:szCs w:val="24"/>
+        </w:rPr>
+        <w:t>keluar</w:t>
+      </w:r>
+      <w:proofErr w:type="spellEnd"/>
+      <w:r>
+        <w:rPr>
+          <w:rFonts w:ascii="Times New Roman" w:hAnsi="Times New Roman" w:cs="Times New Roman"/>
+          <w:sz w:val="24"/>
+          <w:szCs w:val="24"/>
+        </w:rPr>
+        <w:t xml:space="preserve"> </w:t>
+      </w:r>
+      <w:proofErr w:type="spellStart"/>
+      <w:r>
+        <w:rPr>
+          <w:rFonts w:ascii="Times New Roman" w:hAnsi="Times New Roman" w:cs="Times New Roman"/>
+          <w:sz w:val="24"/>
+          <w:szCs w:val="24"/>
+        </w:rPr>
+        <w:t>setiap</w:t>
+      </w:r>
+      <w:proofErr w:type="spellEnd"/>
+      <w:r>
+        <w:rPr>
+          <w:rFonts w:ascii="Times New Roman" w:hAnsi="Times New Roman" w:cs="Times New Roman"/>
+          <w:sz w:val="24"/>
+          <w:szCs w:val="24"/>
+        </w:rPr>
+        <w:t xml:space="preserve"> </w:t>
+      </w:r>
+      <w:proofErr w:type="spellStart"/>
+      <w:r>
+        <w:rPr>
+          <w:rFonts w:ascii="Times New Roman" w:hAnsi="Times New Roman" w:cs="Times New Roman"/>
+          <w:sz w:val="24"/>
+          <w:szCs w:val="24"/>
+        </w:rPr>
+        <w:t>harinya</w:t>
+      </w:r>
+      <w:proofErr w:type="spellEnd"/>
+      <w:r>
+        <w:rPr>
+          <w:rFonts w:ascii="Times New Roman" w:hAnsi="Times New Roman" w:cs="Times New Roman"/>
+          <w:sz w:val="24"/>
+          <w:szCs w:val="24"/>
+        </w:rPr>
+        <w:t xml:space="preserve"> dan hanya </w:t>
+      </w:r>
+      <w:proofErr w:type="spellStart"/>
+      <w:r>
+        <w:rPr>
+          <w:rFonts w:ascii="Times New Roman" w:hAnsi="Times New Roman" w:cs="Times New Roman"/>
+          <w:sz w:val="24"/>
+          <w:szCs w:val="24"/>
+        </w:rPr>
+        <w:t>diakses</w:t>
+      </w:r>
+      <w:proofErr w:type="spellEnd"/>
+      <w:r>
+        <w:rPr>
+          <w:rFonts w:ascii="Times New Roman" w:hAnsi="Times New Roman" w:cs="Times New Roman"/>
+          <w:sz w:val="24"/>
+          <w:szCs w:val="24"/>
+        </w:rPr>
+        <w:t xml:space="preserve"> oleh karyawan </w:t>
+      </w:r>
+      <w:proofErr w:type="spellStart"/>
+      <w:r>
+        <w:rPr>
+          <w:rFonts w:ascii="Times New Roman" w:hAnsi="Times New Roman" w:cs="Times New Roman"/>
+          <w:sz w:val="24"/>
+          <w:szCs w:val="24"/>
+        </w:rPr>
+        <w:t>saja</w:t>
+      </w:r>
+      <w:proofErr w:type="spellEnd"/>
+      <w:r>
+        <w:rPr>
+          <w:rFonts w:ascii="Times New Roman" w:hAnsi="Times New Roman" w:cs="Times New Roman"/>
+          <w:sz w:val="24"/>
+          <w:szCs w:val="24"/>
+        </w:rPr>
+        <w:t xml:space="preserve">, </w:t>
+      </w:r>
+      <w:proofErr w:type="spellStart"/>
+      <w:r>
+        <w:rPr>
+          <w:rFonts w:ascii="Times New Roman" w:hAnsi="Times New Roman" w:cs="Times New Roman"/>
+          <w:sz w:val="24"/>
+          <w:szCs w:val="24"/>
+        </w:rPr>
+        <w:t>sedangkan</w:t>
+      </w:r>
+      <w:proofErr w:type="spellEnd"/>
+      <w:r>
+        <w:rPr>
+          <w:rFonts w:ascii="Times New Roman" w:hAnsi="Times New Roman" w:cs="Times New Roman"/>
+          <w:sz w:val="24"/>
+          <w:szCs w:val="24"/>
+        </w:rPr>
+        <w:t xml:space="preserve"> admin hanya dapat </w:t>
+      </w:r>
+      <w:proofErr w:type="spellStart"/>
+      <w:r>
+        <w:rPr>
+          <w:rFonts w:ascii="Times New Roman" w:hAnsi="Times New Roman" w:cs="Times New Roman"/>
+          <w:sz w:val="24"/>
+          <w:szCs w:val="24"/>
+        </w:rPr>
+        <w:t>merekap</w:t>
+      </w:r>
+      <w:proofErr w:type="spellEnd"/>
+      <w:r>
+        <w:rPr>
+          <w:rFonts w:ascii="Times New Roman" w:hAnsi="Times New Roman" w:cs="Times New Roman"/>
+          <w:sz w:val="24"/>
+          <w:szCs w:val="24"/>
+        </w:rPr>
+        <w:t xml:space="preserve"> data dengan </w:t>
+      </w:r>
+      <w:proofErr w:type="spellStart"/>
+      <w:r>
+        <w:rPr>
+          <w:rFonts w:ascii="Times New Roman" w:hAnsi="Times New Roman" w:cs="Times New Roman"/>
+          <w:sz w:val="24"/>
+          <w:szCs w:val="24"/>
+        </w:rPr>
+        <w:t>mengunduh</w:t>
+      </w:r>
+      <w:proofErr w:type="spellEnd"/>
+      <w:r>
+        <w:rPr>
+          <w:rFonts w:ascii="Times New Roman" w:hAnsi="Times New Roman" w:cs="Times New Roman"/>
+          <w:sz w:val="24"/>
+          <w:szCs w:val="24"/>
+        </w:rPr>
+        <w:t xml:space="preserve"> data dari sistem. Ini adalah pengembangan dari sistem </w:t>
+      </w:r>
+      <w:proofErr w:type="spellStart"/>
+      <w:r>
+        <w:rPr>
+          <w:rFonts w:ascii="Times New Roman" w:hAnsi="Times New Roman" w:cs="Times New Roman"/>
+          <w:sz w:val="24"/>
+          <w:szCs w:val="24"/>
+        </w:rPr>
+        <w:t>sebelumnya</w:t>
+      </w:r>
+      <w:proofErr w:type="spellEnd"/>
+      <w:r>
+        <w:rPr>
+          <w:rFonts w:ascii="Times New Roman" w:hAnsi="Times New Roman" w:cs="Times New Roman"/>
+          <w:sz w:val="24"/>
+          <w:szCs w:val="24"/>
+        </w:rPr>
+        <w:t>.</w:t>
       </w:r>
     </w:p>
     <w:p/>
@@ -70,6 +1470,7 @@
           <w:szCs w:val="24"/>
         </w:rPr>
       </w:pPr>
+      <w:proofErr w:type="spellStart"/>
       <w:r>
         <w:rPr>
           <w:rFonts w:ascii="Times New Roman" w:hAnsi="Times New Roman" w:cs="Times New Roman"/>
@@ -78,7 +1479,18 @@
           <w:sz w:val="24"/>
           <w:szCs w:val="24"/>
         </w:rPr>
-        <w:t>Pembimbing Tugas Akhir</w:t>
+        <w:t>Pembimbing</w:t>
+      </w:r>
+      <w:proofErr w:type="spellEnd"/>
+      <w:r>
+        <w:rPr>
+          <w:rFonts w:ascii="Times New Roman" w:hAnsi="Times New Roman" w:cs="Times New Roman"/>
+          <w:b/>
+          <w:bCs/>
+          <w:sz w:val="24"/>
+          <w:szCs w:val="24"/>
+        </w:rPr>
+        <w:t xml:space="preserve"> Tugas Akhir</w:t>
       </w:r>
       <w:r>
         <w:rPr>
@@ -135,16 +1547,7 @@
     <w:p>
       <w:pPr>
         <w:spacing w:after="0" w:line="360" w:lineRule="auto"/>
-        <w:jc w:val="right"/>
-        <w:rPr>
-          <w:rFonts w:ascii="Times New Roman" w:hAnsi="Times New Roman" w:cs="Times New Roman"/>
-          <w:b/>
-          <w:sz w:val="24"/>
-          <w:szCs w:val="24"/>
-          <w:u w:val="single"/>
-        </w:rPr>
-      </w:pPr>
-      <w:r>
+        <w:ind w:left="5670"/>
         <w:rPr>
           <w:rFonts w:ascii="Times New Roman" w:hAnsi="Times New Roman" w:cs="Times New Roman"/>
           <w:b/>
@@ -153,31 +1556,68 @@
           <w:szCs w:val="24"/>
           <w:u w:val="single"/>
         </w:rPr>
-        <w:t>Nama Dosen</w:t>
-      </w:r>
+      </w:pPr>
+      <w:r>
+        <w:rPr>
+          <w:rFonts w:ascii="Times New Roman" w:hAnsi="Times New Roman" w:cs="Times New Roman"/>
+          <w:b/>
+          <w:bCs/>
+          <w:sz w:val="24"/>
+          <w:szCs w:val="24"/>
+          <w:u w:val="single"/>
+        </w:rPr>
+        <w:t xml:space="preserve">Nama </w:t>
+      </w:r>
+      <w:proofErr w:type="spellStart"/>
+      <w:r>
+        <w:rPr>
+          <w:rFonts w:ascii="Times New Roman" w:hAnsi="Times New Roman" w:cs="Times New Roman"/>
+          <w:b/>
+          <w:bCs/>
+          <w:sz w:val="24"/>
+          <w:szCs w:val="24"/>
+          <w:u w:val="single"/>
+        </w:rPr>
+        <w:t>Dosen</w:t>
+      </w:r>
+      <w:proofErr w:type="spellEnd"/>
     </w:p>
     <w:p>
       <w:pPr>
-        <w:ind w:left="4320" w:firstLine="720"/>
+        <w:spacing w:after="0" w:line="360" w:lineRule="auto"/>
+        <w:ind w:left="4962"/>
+        <w:rPr>
+          <w:rFonts w:ascii="Times New Roman" w:hAnsi="Times New Roman" w:cs="Times New Roman"/>
+          <w:sz w:val="24"/>
+          <w:szCs w:val="24"/>
+        </w:rPr>
       </w:pPr>
       <w:r>
         <w:rPr>
           <w:rFonts w:ascii="Times New Roman" w:hAnsi="Times New Roman" w:cs="Times New Roman"/>
-          <w:bCs/>
-          <w:sz w:val="24"/>
-          <w:szCs w:val="24"/>
-        </w:rPr>
-        <w:t xml:space="preserve">NIS: </w:t>
-      </w:r>
-      <w:r>
-        <w:rPr>
-          <w:rFonts w:ascii="Times New Roman" w:hAnsi="Times New Roman" w:cs="Times New Roman"/>
-          <w:bCs/>
-          <w:sz w:val="24"/>
-          <w:szCs w:val="24"/>
-        </w:rPr>
-        <w:t>NIS Dosen</w:t>
-      </w:r>
+          <w:sz w:val="24"/>
+          <w:szCs w:val="24"/>
+        </w:rPr>
+        <w:t>NIS</w:t>
+      </w:r>
+      <w:r>
+        <w:rPr>
+          <w:rFonts w:ascii="Times New Roman" w:hAnsi="Times New Roman" w:cs="Times New Roman"/>
+          <w:sz w:val="24"/>
+          <w:szCs w:val="24"/>
+        </w:rPr>
+        <w:t xml:space="preserve">: NIS </w:t>
+      </w:r>
+      <w:proofErr w:type="spellStart"/>
+      <w:r>
+        <w:rPr>
+          <w:rFonts w:ascii="Times New Roman" w:hAnsi="Times New Roman" w:cs="Times New Roman"/>
+          <w:sz w:val="24"/>
+          <w:szCs w:val="24"/>
+        </w:rPr>
+        <w:t>Dosen</w:t>
+      </w:r>
+      <w:proofErr w:type="spellEnd"/>
     </w:p>
     <w:sectPr>
       <w:pgSz w:w="11906" w:h="16838"/>
@@ -650,6 +2090,11 @@
       <w:szCs w:val="32"/>
     </w:rPr>
   </w:style>
+  <w:style w:type="character" w:customStyle="1" w:styleId="rynqvb">
+    <w:name w:val="rynqvb"/>
+    <w:basedOn w:val="DefaultParagraphFont"/>
+    <w:rsid w:val="00E607CC"/>
+  </w:style>
 </w:styles>
 </file>
 

</xml_diff>